<commit_message>
added integration with docker compose
</commit_message>
<xml_diff>
--- a/docs/ВКР Зюзин М.А 4-9 Интернет магазин.docx
+++ b/docs/ВКР Зюзин М.А 4-9 Интернет магазин.docx
@@ -264,7 +264,29 @@
                 <w:sz w:val="24"/>
                 <w:szCs w:val="24"/>
               </w:rPr>
-              <w:t>(ФГБОУ ВО «СамГТУ»)</w:t>
+              <w:t>(ФГБОУ ВО «</w:t>
+            </w:r>
+            <w:proofErr w:type="spellStart"/>
+            <w:r>
+              <w:rPr>
+                <w:rFonts w:ascii="Times New Roman" w:eastAsia="Times New Roman" w:hAnsi="Times New Roman" w:cs="Times New Roman"/>
+                <w:b/>
+                <w:color w:val="000000"/>
+                <w:sz w:val="24"/>
+                <w:szCs w:val="24"/>
+              </w:rPr>
+              <w:t>СамГТУ</w:t>
+            </w:r>
+            <w:proofErr w:type="spellEnd"/>
+            <w:r>
+              <w:rPr>
+                <w:rFonts w:ascii="Times New Roman" w:eastAsia="Times New Roman" w:hAnsi="Times New Roman" w:cs="Times New Roman"/>
+                <w:b/>
+                <w:color w:val="000000"/>
+                <w:sz w:val="24"/>
+                <w:szCs w:val="24"/>
+              </w:rPr>
+              <w:t>»)</w:t>
             </w:r>
           </w:p>
           <w:p>
@@ -936,6 +958,7 @@
         </w:rPr>
         <w:t xml:space="preserve"> </w:t>
       </w:r>
+      <w:proofErr w:type="spellStart"/>
       <w:r>
         <w:rPr>
           <w:rFonts w:ascii="Times New Roman" w:eastAsia="Times New Roman" w:hAnsi="Times New Roman" w:cs="Times New Roman"/>
@@ -943,7 +966,17 @@
           <w:sz w:val="28"/>
           <w:szCs w:val="28"/>
         </w:rPr>
-        <w:t>Ефимушкина Н.В</w:t>
+        <w:t>Ефимушкина</w:t>
+      </w:r>
+      <w:proofErr w:type="spellEnd"/>
+      <w:r>
+        <w:rPr>
+          <w:rFonts w:ascii="Times New Roman" w:eastAsia="Times New Roman" w:hAnsi="Times New Roman" w:cs="Times New Roman"/>
+          <w:color w:val="000000"/>
+          <w:sz w:val="28"/>
+          <w:szCs w:val="28"/>
+        </w:rPr>
+        <w:t xml:space="preserve"> Н.В</w:t>
       </w:r>
     </w:p>
     <w:p>
@@ -3320,7 +3353,27 @@
           <w:sz w:val="28"/>
           <w:szCs w:val="28"/>
         </w:rPr>
-        <w:t>Статические, динамические, смешанные, флеш сайты.</w:t>
+        <w:t xml:space="preserve">Статические, динамические, смешанные, </w:t>
+      </w:r>
+      <w:proofErr w:type="spellStart"/>
+      <w:r>
+        <w:rPr>
+          <w:rFonts w:ascii="Times New Roman" w:eastAsia="Times New Roman" w:hAnsi="Times New Roman" w:cs="Times New Roman"/>
+          <w:color w:val="333333"/>
+          <w:sz w:val="28"/>
+          <w:szCs w:val="28"/>
+        </w:rPr>
+        <w:t>флеш</w:t>
+      </w:r>
+      <w:proofErr w:type="spellEnd"/>
+      <w:r>
+        <w:rPr>
+          <w:rFonts w:ascii="Times New Roman" w:eastAsia="Times New Roman" w:hAnsi="Times New Roman" w:cs="Times New Roman"/>
+          <w:color w:val="333333"/>
+          <w:sz w:val="28"/>
+          <w:szCs w:val="28"/>
+        </w:rPr>
+        <w:t xml:space="preserve"> сайты.</w:t>
       </w:r>
     </w:p>
     <w:p>
@@ -3690,8 +3743,19 @@
           <w:sz w:val="28"/>
           <w:szCs w:val="28"/>
         </w:rPr>
-        <w:t>Back-end</w:t>
-      </w:r>
+        <w:t>Back-</w:t>
+      </w:r>
+      <w:proofErr w:type="spellStart"/>
+      <w:r>
+        <w:rPr>
+          <w:rFonts w:ascii="Times New Roman" w:eastAsia="Times New Roman" w:hAnsi="Times New Roman" w:cs="Times New Roman"/>
+          <w:color w:val="333333"/>
+          <w:sz w:val="28"/>
+          <w:szCs w:val="28"/>
+        </w:rPr>
+        <w:t>end</w:t>
+      </w:r>
+      <w:proofErr w:type="spellEnd"/>
       <w:r>
         <w:rPr>
           <w:rFonts w:ascii="Times New Roman" w:eastAsia="Times New Roman" w:hAnsi="Times New Roman" w:cs="Times New Roman"/>
@@ -5240,14 +5304,25 @@
           <w:szCs w:val="28"/>
         </w:rPr>
       </w:pPr>
-      <w:r>
-        <w:rPr>
-          <w:rFonts w:ascii="Times New Roman" w:eastAsia="Times New Roman" w:hAnsi="Times New Roman" w:cs="Times New Roman"/>
-          <w:color w:val="333333"/>
-          <w:sz w:val="28"/>
-          <w:szCs w:val="28"/>
-        </w:rPr>
-        <w:t xml:space="preserve">Флеш-сайты – устаревшая технология, созданные на основе программы </w:t>
+      <w:proofErr w:type="spellStart"/>
+      <w:r>
+        <w:rPr>
+          <w:rFonts w:ascii="Times New Roman" w:eastAsia="Times New Roman" w:hAnsi="Times New Roman" w:cs="Times New Roman"/>
+          <w:color w:val="333333"/>
+          <w:sz w:val="28"/>
+          <w:szCs w:val="28"/>
+        </w:rPr>
+        <w:t>Флеш</w:t>
+      </w:r>
+      <w:proofErr w:type="spellEnd"/>
+      <w:r>
+        <w:rPr>
+          <w:rFonts w:ascii="Times New Roman" w:eastAsia="Times New Roman" w:hAnsi="Times New Roman" w:cs="Times New Roman"/>
+          <w:color w:val="333333"/>
+          <w:sz w:val="28"/>
+          <w:szCs w:val="28"/>
+        </w:rPr>
+        <w:t xml:space="preserve">-сайты – устаревшая технология, созданные на основе программы </w:t>
       </w:r>
       <w:r>
         <w:rPr>
@@ -5682,16 +5757,7 @@
           <w:sz w:val="28"/>
           <w:szCs w:val="28"/>
         </w:rPr>
-        <w:t>часть</w:t>
-      </w:r>
-      <w:r>
-        <w:rPr>
-          <w:rFonts w:ascii="Times New Roman" w:eastAsia="Times New Roman" w:hAnsi="Times New Roman" w:cs="Times New Roman"/>
-          <w:color w:val="333333"/>
-          <w:sz w:val="28"/>
-          <w:szCs w:val="28"/>
-        </w:rPr>
-        <w:t xml:space="preserve"> </w:t>
+        <w:t xml:space="preserve">часть </w:t>
       </w:r>
       <w:r>
         <w:rPr>
@@ -6682,16 +6748,7 @@
           <w:sz w:val="28"/>
           <w:szCs w:val="28"/>
         </w:rPr>
-        <w:t xml:space="preserve"> </w:t>
-      </w:r>
-      <w:r>
-        <w:rPr>
-          <w:rFonts w:ascii="Times New Roman" w:eastAsia="Times New Roman" w:hAnsi="Times New Roman" w:cs="Times New Roman"/>
-          <w:color w:val="333333"/>
-          <w:sz w:val="28"/>
-          <w:szCs w:val="28"/>
-        </w:rPr>
-        <w:t xml:space="preserve">- </w:t>
+        <w:t xml:space="preserve"> - </w:t>
       </w:r>
       <w:hyperlink r:id="rId14" w:tooltip="Формальный язык" w:history="1">
         <w:r>
@@ -7642,14 +7699,25 @@
         </w:rPr>
         <w:t xml:space="preserve"> </w:t>
       </w:r>
-      <w:r>
-        <w:rPr>
-          <w:rFonts w:ascii="Times New Roman" w:eastAsia="Times New Roman" w:hAnsi="Times New Roman" w:cs="Times New Roman"/>
-          <w:color w:val="333333"/>
-          <w:sz w:val="28"/>
-          <w:szCs w:val="28"/>
-        </w:rPr>
-        <w:t>Bootstrap 4</w:t>
+      <w:proofErr w:type="spellStart"/>
+      <w:r>
+        <w:rPr>
+          <w:rFonts w:ascii="Times New Roman" w:eastAsia="Times New Roman" w:hAnsi="Times New Roman" w:cs="Times New Roman"/>
+          <w:color w:val="333333"/>
+          <w:sz w:val="28"/>
+          <w:szCs w:val="28"/>
+        </w:rPr>
+        <w:t>Bootstrap</w:t>
+      </w:r>
+      <w:proofErr w:type="spellEnd"/>
+      <w:r>
+        <w:rPr>
+          <w:rFonts w:ascii="Times New Roman" w:eastAsia="Times New Roman" w:hAnsi="Times New Roman" w:cs="Times New Roman"/>
+          <w:color w:val="333333"/>
+          <w:sz w:val="28"/>
+          <w:szCs w:val="28"/>
+        </w:rPr>
+        <w:t xml:space="preserve"> 4</w:t>
       </w:r>
       <w:r>
         <w:rPr>
@@ -7660,14 +7728,25 @@
         </w:rPr>
         <w:t xml:space="preserve">. </w:t>
       </w:r>
-      <w:r>
-        <w:rPr>
-          <w:rFonts w:ascii="Times New Roman" w:eastAsia="Times New Roman" w:hAnsi="Times New Roman" w:cs="Times New Roman"/>
-          <w:color w:val="333333"/>
-          <w:sz w:val="28"/>
-          <w:szCs w:val="28"/>
-        </w:rPr>
-        <w:t xml:space="preserve">Bootstrap — это открытый и бесплатный HTML, CSS и JS фреймворк, который используется веб-разработчиками для быстрой вёрстки адаптивных дизайнов сайтов и веб-приложений. </w:t>
+      <w:proofErr w:type="spellStart"/>
+      <w:r>
+        <w:rPr>
+          <w:rFonts w:ascii="Times New Roman" w:eastAsia="Times New Roman" w:hAnsi="Times New Roman" w:cs="Times New Roman"/>
+          <w:color w:val="333333"/>
+          <w:sz w:val="28"/>
+          <w:szCs w:val="28"/>
+        </w:rPr>
+        <w:t>Bootstrap</w:t>
+      </w:r>
+      <w:proofErr w:type="spellEnd"/>
+      <w:r>
+        <w:rPr>
+          <w:rFonts w:ascii="Times New Roman" w:eastAsia="Times New Roman" w:hAnsi="Times New Roman" w:cs="Times New Roman"/>
+          <w:color w:val="333333"/>
+          <w:sz w:val="28"/>
+          <w:szCs w:val="28"/>
+        </w:rPr>
+        <w:t xml:space="preserve"> — это открытый и бесплатный HTML, CSS и JS фреймворк, который используется веб-разработчиками для быстрой вёрстки адаптивных дизайнов сайтов и веб-приложений. </w:t>
       </w:r>
       <w:r>
         <w:rPr>
@@ -7970,6 +8049,7 @@
           <w:lang w:val="en-US"/>
         </w:rPr>
       </w:pPr>
+      <w:proofErr w:type="spellStart"/>
       <w:r>
         <w:rPr>
           <w:rFonts w:ascii="Times New Roman" w:eastAsia="Times New Roman" w:hAnsi="Times New Roman" w:cs="Times New Roman"/>
@@ -7978,8 +8058,9 @@
           <w:szCs w:val="28"/>
           <w:lang w:val="en-US"/>
         </w:rPr>
-        <w:t xml:space="preserve">Обработка данных </w:t>
-      </w:r>
+        <w:t>Обработка</w:t>
+      </w:r>
+      <w:proofErr w:type="spellEnd"/>
       <w:r>
         <w:rPr>
           <w:rFonts w:ascii="Times New Roman" w:eastAsia="Times New Roman" w:hAnsi="Times New Roman" w:cs="Times New Roman"/>
@@ -7988,8 +8069,42 @@
           <w:szCs w:val="28"/>
           <w:lang w:val="en-US"/>
         </w:rPr>
+        <w:t xml:space="preserve"> </w:t>
+      </w:r>
+      <w:proofErr w:type="spellStart"/>
+      <w:r>
+        <w:rPr>
+          <w:rFonts w:ascii="Times New Roman" w:eastAsia="Times New Roman" w:hAnsi="Times New Roman" w:cs="Times New Roman"/>
+          <w:color w:val="333333"/>
+          <w:sz w:val="28"/>
+          <w:szCs w:val="28"/>
+          <w:lang w:val="en-US"/>
+        </w:rPr>
+        <w:t>данных</w:t>
+      </w:r>
+      <w:proofErr w:type="spellEnd"/>
+      <w:r>
+        <w:rPr>
+          <w:rFonts w:ascii="Times New Roman" w:eastAsia="Times New Roman" w:hAnsi="Times New Roman" w:cs="Times New Roman"/>
+          <w:color w:val="333333"/>
+          <w:sz w:val="28"/>
+          <w:szCs w:val="28"/>
+          <w:lang w:val="en-US"/>
+        </w:rPr>
+        <w:t xml:space="preserve"> </w:t>
+      </w:r>
+      <w:proofErr w:type="spellStart"/>
+      <w:r>
+        <w:rPr>
+          <w:rFonts w:ascii="Times New Roman" w:eastAsia="Times New Roman" w:hAnsi="Times New Roman" w:cs="Times New Roman"/>
+          <w:color w:val="333333"/>
+          <w:sz w:val="28"/>
+          <w:szCs w:val="28"/>
+          <w:lang w:val="en-US"/>
+        </w:rPr>
         <w:t>сервером</w:t>
       </w:r>
+      <w:proofErr w:type="spellEnd"/>
       <w:r>
         <w:rPr>
           <w:rFonts w:ascii="Times New Roman" w:eastAsia="Times New Roman" w:hAnsi="Times New Roman" w:cs="Times New Roman"/>
@@ -8128,7 +8243,67 @@
           <w:sz w:val="28"/>
           <w:szCs w:val="28"/>
         </w:rPr>
-        <w:t xml:space="preserve"> (Representational state transfer)</w:t>
+        <w:t xml:space="preserve"> (</w:t>
+      </w:r>
+      <w:proofErr w:type="spellStart"/>
+      <w:r>
+        <w:rPr>
+          <w:rFonts w:ascii="Times New Roman" w:eastAsia="Times New Roman" w:hAnsi="Times New Roman" w:cs="Times New Roman"/>
+          <w:color w:val="333333"/>
+          <w:sz w:val="28"/>
+          <w:szCs w:val="28"/>
+        </w:rPr>
+        <w:t>Representational</w:t>
+      </w:r>
+      <w:proofErr w:type="spellEnd"/>
+      <w:r>
+        <w:rPr>
+          <w:rFonts w:ascii="Times New Roman" w:eastAsia="Times New Roman" w:hAnsi="Times New Roman" w:cs="Times New Roman"/>
+          <w:color w:val="333333"/>
+          <w:sz w:val="28"/>
+          <w:szCs w:val="28"/>
+        </w:rPr>
+        <w:t xml:space="preserve"> </w:t>
+      </w:r>
+      <w:proofErr w:type="spellStart"/>
+      <w:r>
+        <w:rPr>
+          <w:rFonts w:ascii="Times New Roman" w:eastAsia="Times New Roman" w:hAnsi="Times New Roman" w:cs="Times New Roman"/>
+          <w:color w:val="333333"/>
+          <w:sz w:val="28"/>
+          <w:szCs w:val="28"/>
+        </w:rPr>
+        <w:t>state</w:t>
+      </w:r>
+      <w:proofErr w:type="spellEnd"/>
+      <w:r>
+        <w:rPr>
+          <w:rFonts w:ascii="Times New Roman" w:eastAsia="Times New Roman" w:hAnsi="Times New Roman" w:cs="Times New Roman"/>
+          <w:color w:val="333333"/>
+          <w:sz w:val="28"/>
+          <w:szCs w:val="28"/>
+        </w:rPr>
+        <w:t xml:space="preserve"> </w:t>
+      </w:r>
+      <w:proofErr w:type="spellStart"/>
+      <w:r>
+        <w:rPr>
+          <w:rFonts w:ascii="Times New Roman" w:eastAsia="Times New Roman" w:hAnsi="Times New Roman" w:cs="Times New Roman"/>
+          <w:color w:val="333333"/>
+          <w:sz w:val="28"/>
+          <w:szCs w:val="28"/>
+        </w:rPr>
+        <w:t>transfer</w:t>
+      </w:r>
+      <w:proofErr w:type="spellEnd"/>
+      <w:r>
+        <w:rPr>
+          <w:rFonts w:ascii="Times New Roman" w:eastAsia="Times New Roman" w:hAnsi="Times New Roman" w:cs="Times New Roman"/>
+          <w:color w:val="333333"/>
+          <w:sz w:val="28"/>
+          <w:szCs w:val="28"/>
+        </w:rPr>
+        <w:t>)</w:t>
       </w:r>
       <w:r>
         <w:rPr>
@@ -9002,7 +9177,47 @@
           <w:sz w:val="28"/>
           <w:szCs w:val="28"/>
         </w:rPr>
-        <w:t xml:space="preserve">Ruby + Ruby on Rails, Ruby - динамический, рефлективный, интерпретируемый высокоуровневый язык программирования. </w:t>
+        <w:t xml:space="preserve">Ruby + Ruby </w:t>
+      </w:r>
+      <w:proofErr w:type="spellStart"/>
+      <w:r>
+        <w:rPr>
+          <w:rFonts w:ascii="Times New Roman" w:eastAsia="Times New Roman" w:hAnsi="Times New Roman" w:cs="Times New Roman"/>
+          <w:color w:val="333333"/>
+          <w:sz w:val="28"/>
+          <w:szCs w:val="28"/>
+        </w:rPr>
+        <w:t>on</w:t>
+      </w:r>
+      <w:proofErr w:type="spellEnd"/>
+      <w:r>
+        <w:rPr>
+          <w:rFonts w:ascii="Times New Roman" w:eastAsia="Times New Roman" w:hAnsi="Times New Roman" w:cs="Times New Roman"/>
+          <w:color w:val="333333"/>
+          <w:sz w:val="28"/>
+          <w:szCs w:val="28"/>
+        </w:rPr>
+        <w:t xml:space="preserve"> </w:t>
+      </w:r>
+      <w:proofErr w:type="spellStart"/>
+      <w:r>
+        <w:rPr>
+          <w:rFonts w:ascii="Times New Roman" w:eastAsia="Times New Roman" w:hAnsi="Times New Roman" w:cs="Times New Roman"/>
+          <w:color w:val="333333"/>
+          <w:sz w:val="28"/>
+          <w:szCs w:val="28"/>
+        </w:rPr>
+        <w:t>Rails</w:t>
+      </w:r>
+      <w:proofErr w:type="spellEnd"/>
+      <w:r>
+        <w:rPr>
+          <w:rFonts w:ascii="Times New Roman" w:eastAsia="Times New Roman" w:hAnsi="Times New Roman" w:cs="Times New Roman"/>
+          <w:color w:val="333333"/>
+          <w:sz w:val="28"/>
+          <w:szCs w:val="28"/>
+        </w:rPr>
+        <w:t xml:space="preserve">, Ruby - динамический, рефлективный, интерпретируемый высокоуровневый язык программирования. </w:t>
       </w:r>
       <w:r>
         <w:rPr>
@@ -10368,8 +10583,19 @@
           <w:sz w:val="28"/>
           <w:szCs w:val="28"/>
         </w:rPr>
-        <w:t xml:space="preserve"> и т.д</w:t>
-      </w:r>
+        <w:t xml:space="preserve"> и </w:t>
+      </w:r>
+      <w:proofErr w:type="spellStart"/>
+      <w:r>
+        <w:rPr>
+          <w:rFonts w:ascii="Times New Roman" w:eastAsia="Times New Roman" w:hAnsi="Times New Roman" w:cs="Times New Roman"/>
+          <w:color w:val="333333"/>
+          <w:sz w:val="28"/>
+          <w:szCs w:val="28"/>
+        </w:rPr>
+        <w:t>т.д</w:t>
+      </w:r>
+      <w:proofErr w:type="spellEnd"/>
     </w:p>
     <w:p>
       <w:pPr>
@@ -11508,14 +11734,25 @@
         </w:rPr>
         <w:t xml:space="preserve">Одним из главных преимуществ </w:t>
       </w:r>
-      <w:r>
-        <w:rPr>
-          <w:rFonts w:ascii="Times New Roman" w:eastAsia="Times New Roman" w:hAnsi="Times New Roman" w:cs="Times New Roman"/>
-          <w:color w:val="333333"/>
-          <w:sz w:val="28"/>
-          <w:szCs w:val="28"/>
-        </w:rPr>
-        <w:t xml:space="preserve">IntelliJ IDEA </w:t>
+      <w:proofErr w:type="spellStart"/>
+      <w:r>
+        <w:rPr>
+          <w:rFonts w:ascii="Times New Roman" w:eastAsia="Times New Roman" w:hAnsi="Times New Roman" w:cs="Times New Roman"/>
+          <w:color w:val="333333"/>
+          <w:sz w:val="28"/>
+          <w:szCs w:val="28"/>
+        </w:rPr>
+        <w:t>IntelliJ</w:t>
+      </w:r>
+      <w:proofErr w:type="spellEnd"/>
+      <w:r>
+        <w:rPr>
+          <w:rFonts w:ascii="Times New Roman" w:eastAsia="Times New Roman" w:hAnsi="Times New Roman" w:cs="Times New Roman"/>
+          <w:color w:val="333333"/>
+          <w:sz w:val="28"/>
+          <w:szCs w:val="28"/>
+        </w:rPr>
+        <w:t xml:space="preserve"> IDEA </w:t>
       </w:r>
       <w:r>
         <w:rPr>
@@ -11631,14 +11868,25 @@
         </w:rPr>
         <w:t xml:space="preserve">с фреймворком </w:t>
       </w:r>
-      <w:r>
-        <w:rPr>
-          <w:rFonts w:ascii="Times New Roman" w:eastAsia="Times New Roman" w:hAnsi="Times New Roman" w:cs="Times New Roman"/>
-          <w:color w:val="333333"/>
-          <w:sz w:val="28"/>
-          <w:szCs w:val="28"/>
-        </w:rPr>
-        <w:t>Bootstrap 4</w:t>
+      <w:proofErr w:type="spellStart"/>
+      <w:r>
+        <w:rPr>
+          <w:rFonts w:ascii="Times New Roman" w:eastAsia="Times New Roman" w:hAnsi="Times New Roman" w:cs="Times New Roman"/>
+          <w:color w:val="333333"/>
+          <w:sz w:val="28"/>
+          <w:szCs w:val="28"/>
+        </w:rPr>
+        <w:t>Bootstrap</w:t>
+      </w:r>
+      <w:proofErr w:type="spellEnd"/>
+      <w:r>
+        <w:rPr>
+          <w:rFonts w:ascii="Times New Roman" w:eastAsia="Times New Roman" w:hAnsi="Times New Roman" w:cs="Times New Roman"/>
+          <w:color w:val="333333"/>
+          <w:sz w:val="28"/>
+          <w:szCs w:val="28"/>
+        </w:rPr>
+        <w:t xml:space="preserve"> 4</w:t>
       </w:r>
       <w:r>
         <w:rPr>
@@ -11677,14 +11925,25 @@
         </w:rPr>
         <w:t xml:space="preserve">. В качестве среды разработки предлагается использовать </w:t>
       </w:r>
-      <w:r>
-        <w:rPr>
-          <w:rFonts w:ascii="Times New Roman" w:eastAsia="Times New Roman" w:hAnsi="Times New Roman" w:cs="Times New Roman"/>
-          <w:color w:val="333333"/>
-          <w:sz w:val="28"/>
-          <w:szCs w:val="28"/>
-        </w:rPr>
-        <w:t xml:space="preserve">IntelliJ IDEA </w:t>
+      <w:proofErr w:type="spellStart"/>
+      <w:r>
+        <w:rPr>
+          <w:rFonts w:ascii="Times New Roman" w:eastAsia="Times New Roman" w:hAnsi="Times New Roman" w:cs="Times New Roman"/>
+          <w:color w:val="333333"/>
+          <w:sz w:val="28"/>
+          <w:szCs w:val="28"/>
+        </w:rPr>
+        <w:t>IntelliJ</w:t>
+      </w:r>
+      <w:proofErr w:type="spellEnd"/>
+      <w:r>
+        <w:rPr>
+          <w:rFonts w:ascii="Times New Roman" w:eastAsia="Times New Roman" w:hAnsi="Times New Roman" w:cs="Times New Roman"/>
+          <w:color w:val="333333"/>
+          <w:sz w:val="28"/>
+          <w:szCs w:val="28"/>
+        </w:rPr>
+        <w:t xml:space="preserve"> IDEA </w:t>
       </w:r>
       <w:r>
         <w:rPr>
@@ -11904,14 +12163,25 @@
         </w:rPr>
         <w:t xml:space="preserve">с фреймворком </w:t>
       </w:r>
-      <w:r>
-        <w:rPr>
-          <w:rFonts w:ascii="Times New Roman" w:eastAsia="Times New Roman" w:hAnsi="Times New Roman" w:cs="Times New Roman"/>
-          <w:color w:val="333333"/>
-          <w:sz w:val="28"/>
-          <w:szCs w:val="28"/>
-        </w:rPr>
-        <w:t>Bootstrap 4</w:t>
+      <w:proofErr w:type="spellStart"/>
+      <w:r>
+        <w:rPr>
+          <w:rFonts w:ascii="Times New Roman" w:eastAsia="Times New Roman" w:hAnsi="Times New Roman" w:cs="Times New Roman"/>
+          <w:color w:val="333333"/>
+          <w:sz w:val="28"/>
+          <w:szCs w:val="28"/>
+        </w:rPr>
+        <w:t>Bootstrap</w:t>
+      </w:r>
+      <w:proofErr w:type="spellEnd"/>
+      <w:r>
+        <w:rPr>
+          <w:rFonts w:ascii="Times New Roman" w:eastAsia="Times New Roman" w:hAnsi="Times New Roman" w:cs="Times New Roman"/>
+          <w:color w:val="333333"/>
+          <w:sz w:val="28"/>
+          <w:szCs w:val="28"/>
+        </w:rPr>
+        <w:t xml:space="preserve"> 4</w:t>
       </w:r>
       <w:r>
         <w:rPr>
@@ -11950,14 +12220,25 @@
         </w:rPr>
         <w:t xml:space="preserve">. В качестве среды разработки предлагается использовать </w:t>
       </w:r>
-      <w:r>
-        <w:rPr>
-          <w:rFonts w:ascii="Times New Roman" w:eastAsia="Times New Roman" w:hAnsi="Times New Roman" w:cs="Times New Roman"/>
-          <w:color w:val="333333"/>
-          <w:sz w:val="28"/>
-          <w:szCs w:val="28"/>
-        </w:rPr>
-        <w:t xml:space="preserve">IntelliJ IDEA </w:t>
+      <w:proofErr w:type="spellStart"/>
+      <w:r>
+        <w:rPr>
+          <w:rFonts w:ascii="Times New Roman" w:eastAsia="Times New Roman" w:hAnsi="Times New Roman" w:cs="Times New Roman"/>
+          <w:color w:val="333333"/>
+          <w:sz w:val="28"/>
+          <w:szCs w:val="28"/>
+        </w:rPr>
+        <w:t>IntelliJ</w:t>
+      </w:r>
+      <w:proofErr w:type="spellEnd"/>
+      <w:r>
+        <w:rPr>
+          <w:rFonts w:ascii="Times New Roman" w:eastAsia="Times New Roman" w:hAnsi="Times New Roman" w:cs="Times New Roman"/>
+          <w:color w:val="333333"/>
+          <w:sz w:val="28"/>
+          <w:szCs w:val="28"/>
+        </w:rPr>
+        <w:t xml:space="preserve"> IDEA </w:t>
       </w:r>
       <w:r>
         <w:rPr>
@@ -14759,7 +15040,25 @@
           <w:sz w:val="28"/>
           <w:szCs w:val="28"/>
         </w:rPr>
-        <w:t>Описать все этапы проектирования базы: инфологическое, даталогическое и пр.</w:t>
+        <w:t xml:space="preserve">Описать все этапы проектирования базы: инфологическое, </w:t>
+      </w:r>
+      <w:proofErr w:type="spellStart"/>
+      <w:r>
+        <w:rPr>
+          <w:rFonts w:ascii="Times New Roman" w:hAnsi="Times New Roman" w:cs="Times New Roman"/>
+          <w:sz w:val="28"/>
+          <w:szCs w:val="28"/>
+        </w:rPr>
+        <w:t>даталогическое</w:t>
+      </w:r>
+      <w:proofErr w:type="spellEnd"/>
+      <w:r>
+        <w:rPr>
+          <w:rFonts w:ascii="Times New Roman" w:hAnsi="Times New Roman" w:cs="Times New Roman"/>
+          <w:sz w:val="28"/>
+          <w:szCs w:val="28"/>
+        </w:rPr>
+        <w:t xml:space="preserve"> и пр.</w:t>
       </w:r>
     </w:p>
     <w:p>
@@ -15317,14 +15616,25 @@
           <w:szCs w:val="28"/>
         </w:rPr>
       </w:pPr>
-      <w:r>
-        <w:rPr>
-          <w:rFonts w:ascii="Times New Roman" w:eastAsia="Times New Roman" w:hAnsi="Times New Roman" w:cs="Times New Roman"/>
-          <w:color w:val="333333"/>
-          <w:sz w:val="28"/>
-          <w:szCs w:val="28"/>
-        </w:rPr>
-        <w:t>Даталогическое проектирование</w:t>
+      <w:proofErr w:type="spellStart"/>
+      <w:r>
+        <w:rPr>
+          <w:rFonts w:ascii="Times New Roman" w:eastAsia="Times New Roman" w:hAnsi="Times New Roman" w:cs="Times New Roman"/>
+          <w:color w:val="333333"/>
+          <w:sz w:val="28"/>
+          <w:szCs w:val="28"/>
+        </w:rPr>
+        <w:t>Даталогическое</w:t>
+      </w:r>
+      <w:proofErr w:type="spellEnd"/>
+      <w:r>
+        <w:rPr>
+          <w:rFonts w:ascii="Times New Roman" w:eastAsia="Times New Roman" w:hAnsi="Times New Roman" w:cs="Times New Roman"/>
+          <w:color w:val="333333"/>
+          <w:sz w:val="28"/>
+          <w:szCs w:val="28"/>
+        </w:rPr>
+        <w:t xml:space="preserve"> проектирование</w:t>
       </w:r>
       <w:r>
         <w:rPr>
@@ -15791,6 +16101,7 @@
         </w:rPr>
       </w:pPr>
       <w:bookmarkStart w:id="9" w:name="_Toc131011752"/>
+      <w:proofErr w:type="spellStart"/>
       <w:r>
         <w:rPr>
           <w:rFonts w:ascii="Times New Roman" w:eastAsia="Times New Roman" w:hAnsi="Times New Roman" w:cs="Times New Roman"/>
@@ -15800,7 +16111,19 @@
           <w:sz w:val="28"/>
           <w:szCs w:val="28"/>
         </w:rPr>
-        <w:t>Даталогическое проектирование</w:t>
+        <w:t>Даталогическое</w:t>
+      </w:r>
+      <w:proofErr w:type="spellEnd"/>
+      <w:r>
+        <w:rPr>
+          <w:rFonts w:ascii="Times New Roman" w:eastAsia="Times New Roman" w:hAnsi="Times New Roman" w:cs="Times New Roman"/>
+          <w:b/>
+          <w:bCs/>
+          <w:color w:val="auto"/>
+          <w:sz w:val="28"/>
+          <w:szCs w:val="28"/>
+        </w:rPr>
+        <w:t xml:space="preserve"> проектирование</w:t>
       </w:r>
       <w:bookmarkEnd w:id="9"/>
     </w:p>
@@ -15825,7 +16148,47 @@
           <w:szCs w:val="28"/>
         </w:rPr>
         <w:tab/>
-        <w:t>В процессе даталогического проектирования, проводится интерпретация выявленных моделей на этапе инфологического проектирования, в термины, принятой даталогической модели данных. Анализируя модели, полученные на предыдущих этапах, можно сформировать следующий набор сущностей, которые, в последующем будут реализованы в базе данных</w:t>
+        <w:t xml:space="preserve">В процессе </w:t>
+      </w:r>
+      <w:proofErr w:type="spellStart"/>
+      <w:r>
+        <w:rPr>
+          <w:rFonts w:ascii="Times New Roman" w:eastAsia="Times New Roman" w:hAnsi="Times New Roman" w:cs="Times New Roman"/>
+          <w:color w:val="333333"/>
+          <w:sz w:val="28"/>
+          <w:szCs w:val="28"/>
+        </w:rPr>
+        <w:t>даталогического</w:t>
+      </w:r>
+      <w:proofErr w:type="spellEnd"/>
+      <w:r>
+        <w:rPr>
+          <w:rFonts w:ascii="Times New Roman" w:eastAsia="Times New Roman" w:hAnsi="Times New Roman" w:cs="Times New Roman"/>
+          <w:color w:val="333333"/>
+          <w:sz w:val="28"/>
+          <w:szCs w:val="28"/>
+        </w:rPr>
+        <w:t xml:space="preserve"> проектирования, проводится интерпретация выявленных моделей на этапе инфологического проектирования, в термины, принятой </w:t>
+      </w:r>
+      <w:proofErr w:type="spellStart"/>
+      <w:r>
+        <w:rPr>
+          <w:rFonts w:ascii="Times New Roman" w:eastAsia="Times New Roman" w:hAnsi="Times New Roman" w:cs="Times New Roman"/>
+          <w:color w:val="333333"/>
+          <w:sz w:val="28"/>
+          <w:szCs w:val="28"/>
+        </w:rPr>
+        <w:t>даталогической</w:t>
+      </w:r>
+      <w:proofErr w:type="spellEnd"/>
+      <w:r>
+        <w:rPr>
+          <w:rFonts w:ascii="Times New Roman" w:eastAsia="Times New Roman" w:hAnsi="Times New Roman" w:cs="Times New Roman"/>
+          <w:color w:val="333333"/>
+          <w:sz w:val="28"/>
+          <w:szCs w:val="28"/>
+        </w:rPr>
+        <w:t xml:space="preserve"> модели данных. Анализируя модели, полученные на предыдущих этапах, можно сформировать следующий набор сущностей, которые, в последующем будут реализованы в базе данных</w:t>
       </w:r>
       <w:r>
         <w:rPr>
@@ -15859,6 +16222,7 @@
         </w:rPr>
         <w:t xml:space="preserve">Главная сущность </w:t>
       </w:r>
+      <w:proofErr w:type="spellStart"/>
       <w:r>
         <w:rPr>
           <w:rFonts w:ascii="Times New Roman" w:eastAsia="Times New Roman" w:hAnsi="Times New Roman" w:cs="Times New Roman"/>
@@ -15868,6 +16232,7 @@
         </w:rPr>
         <w:t>users</w:t>
       </w:r>
+      <w:proofErr w:type="spellEnd"/>
       <w:r>
         <w:rPr>
           <w:rFonts w:ascii="Times New Roman" w:eastAsia="Times New Roman" w:hAnsi="Times New Roman" w:cs="Times New Roman"/>
@@ -15886,14 +16251,25 @@
         </w:rPr>
         <w:t xml:space="preserve">которая отражает пользователя, который будет взаимодействовать с интернет-магазином. </w:t>
       </w:r>
-      <w:r>
-        <w:rPr>
-          <w:rFonts w:ascii="Times New Roman" w:eastAsia="Times New Roman" w:hAnsi="Times New Roman" w:cs="Times New Roman"/>
-          <w:color w:val="333333"/>
-          <w:sz w:val="28"/>
-          <w:szCs w:val="28"/>
-        </w:rPr>
-        <w:t xml:space="preserve">Users </w:t>
+      <w:proofErr w:type="spellStart"/>
+      <w:r>
+        <w:rPr>
+          <w:rFonts w:ascii="Times New Roman" w:eastAsia="Times New Roman" w:hAnsi="Times New Roman" w:cs="Times New Roman"/>
+          <w:color w:val="333333"/>
+          <w:sz w:val="28"/>
+          <w:szCs w:val="28"/>
+        </w:rPr>
+        <w:t>Users</w:t>
+      </w:r>
+      <w:proofErr w:type="spellEnd"/>
+      <w:r>
+        <w:rPr>
+          <w:rFonts w:ascii="Times New Roman" w:eastAsia="Times New Roman" w:hAnsi="Times New Roman" w:cs="Times New Roman"/>
+          <w:color w:val="333333"/>
+          <w:sz w:val="28"/>
+          <w:szCs w:val="28"/>
+        </w:rPr>
+        <w:t xml:space="preserve"> </w:t>
       </w:r>
       <w:r>
         <w:rPr>
@@ -15984,6 +16360,7 @@
           <w:szCs w:val="28"/>
         </w:rPr>
       </w:pPr>
+      <w:proofErr w:type="spellStart"/>
       <w:r>
         <w:rPr>
           <w:rFonts w:ascii="Times New Roman" w:eastAsia="Times New Roman" w:hAnsi="Times New Roman" w:cs="Times New Roman"/>
@@ -16011,6 +16388,7 @@
         </w:rPr>
         <w:t>code</w:t>
       </w:r>
+      <w:proofErr w:type="spellEnd"/>
       <w:r>
         <w:rPr>
           <w:rFonts w:ascii="Times New Roman" w:eastAsia="Times New Roman" w:hAnsi="Times New Roman" w:cs="Times New Roman"/>
@@ -16082,6 +16460,7 @@
           <w:szCs w:val="28"/>
         </w:rPr>
       </w:pPr>
+      <w:proofErr w:type="spellStart"/>
       <w:r>
         <w:rPr>
           <w:rFonts w:ascii="Times New Roman" w:eastAsia="Times New Roman" w:hAnsi="Times New Roman" w:cs="Times New Roman"/>
@@ -16091,6 +16470,7 @@
         </w:rPr>
         <w:t>Email</w:t>
       </w:r>
+      <w:proofErr w:type="spellEnd"/>
       <w:r>
         <w:rPr>
           <w:rFonts w:ascii="Times New Roman" w:eastAsia="Times New Roman" w:hAnsi="Times New Roman" w:cs="Times New Roman"/>
@@ -16215,6 +16595,7 @@
           <w:szCs w:val="28"/>
         </w:rPr>
       </w:pPr>
+      <w:proofErr w:type="spellStart"/>
       <w:r>
         <w:rPr>
           <w:rFonts w:ascii="Times New Roman" w:eastAsia="Times New Roman" w:hAnsi="Times New Roman" w:cs="Times New Roman"/>
@@ -16224,6 +16605,7 @@
         </w:rPr>
         <w:t>Role</w:t>
       </w:r>
+      <w:proofErr w:type="spellEnd"/>
       <w:r>
         <w:rPr>
           <w:rFonts w:ascii="Times New Roman" w:eastAsia="Times New Roman" w:hAnsi="Times New Roman" w:cs="Times New Roman"/>
@@ -16309,6 +16691,7 @@
           <w:szCs w:val="28"/>
         </w:rPr>
       </w:pPr>
+      <w:proofErr w:type="spellStart"/>
       <w:r>
         <w:rPr>
           <w:rFonts w:ascii="Times New Roman" w:eastAsia="Times New Roman" w:hAnsi="Times New Roman" w:cs="Times New Roman"/>
@@ -16336,6 +16719,7 @@
         </w:rPr>
         <w:t>ption</w:t>
       </w:r>
+      <w:proofErr w:type="spellEnd"/>
       <w:r>
         <w:rPr>
           <w:rFonts w:ascii="Times New Roman" w:eastAsia="Times New Roman" w:hAnsi="Times New Roman" w:cs="Times New Roman"/>
@@ -16398,6 +16782,7 @@
         </w:rPr>
         <w:t xml:space="preserve"> – </w:t>
       </w:r>
+      <w:proofErr w:type="spellStart"/>
       <w:r>
         <w:rPr>
           <w:rFonts w:ascii="Times New Roman" w:eastAsia="Times New Roman" w:hAnsi="Times New Roman" w:cs="Times New Roman"/>
@@ -16407,6 +16792,7 @@
         </w:rPr>
         <w:t>url</w:t>
       </w:r>
+      <w:proofErr w:type="spellEnd"/>
       <w:r>
         <w:rPr>
           <w:rFonts w:ascii="Times New Roman" w:eastAsia="Times New Roman" w:hAnsi="Times New Roman" w:cs="Times New Roman"/>
@@ -16468,6 +16854,7 @@
           <w:szCs w:val="28"/>
         </w:rPr>
       </w:pPr>
+      <w:proofErr w:type="spellStart"/>
       <w:r>
         <w:rPr>
           <w:rFonts w:ascii="Times New Roman" w:eastAsia="Times New Roman" w:hAnsi="Times New Roman" w:cs="Times New Roman"/>
@@ -16477,6 +16864,7 @@
         </w:rPr>
         <w:t>Title</w:t>
       </w:r>
+      <w:proofErr w:type="spellEnd"/>
       <w:r>
         <w:rPr>
           <w:rFonts w:ascii="Times New Roman" w:eastAsia="Times New Roman" w:hAnsi="Times New Roman" w:cs="Times New Roman"/>
@@ -16630,8 +17018,39 @@
           <w:sz w:val="24"/>
           <w:szCs w:val="24"/>
         </w:rPr>
-        <w:t xml:space="preserve"> - Таблицы products и users</w:t>
-      </w:r>
+        <w:t xml:space="preserve"> - Таблицы </w:t>
+      </w:r>
+      <w:proofErr w:type="spellStart"/>
+      <w:r>
+        <w:rPr>
+          <w:rFonts w:ascii="Times New Roman" w:eastAsia="Times New Roman" w:hAnsi="Times New Roman" w:cs="Times New Roman"/>
+          <w:color w:val="333333"/>
+          <w:sz w:val="24"/>
+          <w:szCs w:val="24"/>
+        </w:rPr>
+        <w:t>products</w:t>
+      </w:r>
+      <w:proofErr w:type="spellEnd"/>
+      <w:r>
+        <w:rPr>
+          <w:rFonts w:ascii="Times New Roman" w:eastAsia="Times New Roman" w:hAnsi="Times New Roman" w:cs="Times New Roman"/>
+          <w:color w:val="333333"/>
+          <w:sz w:val="24"/>
+          <w:szCs w:val="24"/>
+        </w:rPr>
+        <w:t xml:space="preserve"> и </w:t>
+      </w:r>
+      <w:proofErr w:type="spellStart"/>
+      <w:r>
+        <w:rPr>
+          <w:rFonts w:ascii="Times New Roman" w:eastAsia="Times New Roman" w:hAnsi="Times New Roman" w:cs="Times New Roman"/>
+          <w:color w:val="333333"/>
+          <w:sz w:val="24"/>
+          <w:szCs w:val="24"/>
+        </w:rPr>
+        <w:t>users</w:t>
+      </w:r>
+      <w:proofErr w:type="spellEnd"/>
     </w:p>
     <w:p>
       <w:pPr>
@@ -16664,6 +17083,7 @@
         </w:rPr>
         <w:t xml:space="preserve"> (</w:t>
       </w:r>
+      <w:proofErr w:type="spellStart"/>
       <w:r>
         <w:rPr>
           <w:rFonts w:ascii="Times New Roman" w:eastAsia="Times New Roman" w:hAnsi="Times New Roman" w:cs="Times New Roman"/>
@@ -16673,6 +17093,7 @@
         </w:rPr>
         <w:t>users</w:t>
       </w:r>
+      <w:proofErr w:type="spellEnd"/>
       <w:r>
         <w:rPr>
           <w:rFonts w:ascii="Times New Roman" w:eastAsia="Times New Roman" w:hAnsi="Times New Roman" w:cs="Times New Roman"/>
@@ -16700,6 +17121,7 @@
         </w:rPr>
         <w:t xml:space="preserve"> (</w:t>
       </w:r>
+      <w:proofErr w:type="spellStart"/>
       <w:r>
         <w:rPr>
           <w:rFonts w:ascii="Times New Roman" w:eastAsia="Times New Roman" w:hAnsi="Times New Roman" w:cs="Times New Roman"/>
@@ -16709,6 +17131,7 @@
         </w:rPr>
         <w:t>products</w:t>
       </w:r>
+      <w:proofErr w:type="spellEnd"/>
       <w:r>
         <w:rPr>
           <w:rFonts w:ascii="Times New Roman" w:eastAsia="Times New Roman" w:hAnsi="Times New Roman" w:cs="Times New Roman"/>
@@ -16736,6 +17159,7 @@
         </w:rPr>
         <w:t>(</w:t>
       </w:r>
+      <w:proofErr w:type="spellStart"/>
       <w:r>
         <w:rPr>
           <w:rFonts w:ascii="Times New Roman" w:eastAsia="Times New Roman" w:hAnsi="Times New Roman" w:cs="Times New Roman"/>
@@ -16745,6 +17169,7 @@
         </w:rPr>
         <w:t>orders</w:t>
       </w:r>
+      <w:proofErr w:type="spellEnd"/>
       <w:r>
         <w:rPr>
           <w:rFonts w:ascii="Times New Roman" w:eastAsia="Times New Roman" w:hAnsi="Times New Roman" w:cs="Times New Roman"/>
@@ -16763,6 +17188,7 @@
         </w:rPr>
         <w:t xml:space="preserve">. Сущность </w:t>
       </w:r>
+      <w:proofErr w:type="spellStart"/>
       <w:r>
         <w:rPr>
           <w:rFonts w:ascii="Times New Roman" w:eastAsia="Times New Roman" w:hAnsi="Times New Roman" w:cs="Times New Roman"/>
@@ -16772,6 +17198,7 @@
         </w:rPr>
         <w:t>orders</w:t>
       </w:r>
+      <w:proofErr w:type="spellEnd"/>
       <w:r>
         <w:rPr>
           <w:rFonts w:ascii="Times New Roman" w:eastAsia="Times New Roman" w:hAnsi="Times New Roman" w:cs="Times New Roman"/>
@@ -16842,6 +17269,7 @@
           <w:szCs w:val="28"/>
         </w:rPr>
       </w:pPr>
+      <w:proofErr w:type="spellStart"/>
       <w:r>
         <w:rPr>
           <w:rFonts w:ascii="Times New Roman" w:eastAsia="Times New Roman" w:hAnsi="Times New Roman" w:cs="Times New Roman"/>
@@ -16851,6 +17279,7 @@
         </w:rPr>
         <w:t>Created</w:t>
       </w:r>
+      <w:proofErr w:type="spellEnd"/>
       <w:r>
         <w:rPr>
           <w:rFonts w:ascii="Times New Roman" w:eastAsia="Times New Roman" w:hAnsi="Times New Roman" w:cs="Times New Roman"/>
@@ -16877,6 +17306,7 @@
           <w:szCs w:val="28"/>
         </w:rPr>
       </w:pPr>
+      <w:proofErr w:type="spellStart"/>
       <w:r>
         <w:rPr>
           <w:rFonts w:ascii="Times New Roman" w:eastAsia="Times New Roman" w:hAnsi="Times New Roman" w:cs="Times New Roman"/>
@@ -16886,6 +17316,7 @@
         </w:rPr>
         <w:t>Status</w:t>
       </w:r>
+      <w:proofErr w:type="spellEnd"/>
       <w:r>
         <w:rPr>
           <w:rFonts w:ascii="Times New Roman" w:eastAsia="Times New Roman" w:hAnsi="Times New Roman" w:cs="Times New Roman"/>
@@ -16912,6 +17343,7 @@
           <w:szCs w:val="28"/>
         </w:rPr>
       </w:pPr>
+      <w:proofErr w:type="spellStart"/>
       <w:r>
         <w:rPr>
           <w:rFonts w:ascii="Times New Roman" w:eastAsia="Times New Roman" w:hAnsi="Times New Roman" w:cs="Times New Roman"/>
@@ -16921,6 +17353,7 @@
         </w:rPr>
         <w:t>Sum</w:t>
       </w:r>
+      <w:proofErr w:type="spellEnd"/>
       <w:r>
         <w:rPr>
           <w:rFonts w:ascii="Times New Roman" w:eastAsia="Times New Roman" w:hAnsi="Times New Roman" w:cs="Times New Roman"/>
@@ -16947,6 +17380,7 @@
           <w:szCs w:val="28"/>
         </w:rPr>
       </w:pPr>
+      <w:proofErr w:type="spellStart"/>
       <w:r>
         <w:rPr>
           <w:rFonts w:ascii="Times New Roman" w:eastAsia="Times New Roman" w:hAnsi="Times New Roman" w:cs="Times New Roman"/>
@@ -16956,6 +17390,7 @@
         </w:rPr>
         <w:t>Updated</w:t>
       </w:r>
+      <w:proofErr w:type="spellEnd"/>
       <w:r>
         <w:rPr>
           <w:rFonts w:ascii="Times New Roman" w:eastAsia="Times New Roman" w:hAnsi="Times New Roman" w:cs="Times New Roman"/>
@@ -16982,6 +17417,7 @@
           <w:szCs w:val="28"/>
         </w:rPr>
       </w:pPr>
+      <w:proofErr w:type="spellStart"/>
       <w:r>
         <w:rPr>
           <w:rFonts w:ascii="Times New Roman" w:eastAsia="Times New Roman" w:hAnsi="Times New Roman" w:cs="Times New Roman"/>
@@ -17009,6 +17445,7 @@
         </w:rPr>
         <w:t>id</w:t>
       </w:r>
+      <w:proofErr w:type="spellEnd"/>
       <w:r>
         <w:rPr>
           <w:rFonts w:ascii="Times New Roman" w:eastAsia="Times New Roman" w:hAnsi="Times New Roman" w:cs="Times New Roman"/>
@@ -17041,6 +17478,7 @@
         </w:rPr>
         <w:t xml:space="preserve">Вспомогательная сущность </w:t>
       </w:r>
+      <w:proofErr w:type="spellStart"/>
       <w:r>
         <w:rPr>
           <w:rFonts w:ascii="Times New Roman" w:eastAsia="Times New Roman" w:hAnsi="Times New Roman" w:cs="Times New Roman"/>
@@ -17050,6 +17488,7 @@
         </w:rPr>
         <w:t>Orders</w:t>
       </w:r>
+      <w:proofErr w:type="spellEnd"/>
       <w:r>
         <w:rPr>
           <w:rFonts w:ascii="Times New Roman" w:eastAsia="Times New Roman" w:hAnsi="Times New Roman" w:cs="Times New Roman"/>
@@ -17095,6 +17534,7 @@
         </w:rPr>
         <w:t>(</w:t>
       </w:r>
+      <w:proofErr w:type="spellStart"/>
       <w:r>
         <w:rPr>
           <w:rFonts w:ascii="Times New Roman" w:eastAsia="Times New Roman" w:hAnsi="Times New Roman" w:cs="Times New Roman"/>
@@ -17122,6 +17562,7 @@
         </w:rPr>
         <w:t>details</w:t>
       </w:r>
+      <w:proofErr w:type="spellEnd"/>
       <w:r>
         <w:rPr>
           <w:rFonts w:ascii="Times New Roman" w:eastAsia="Times New Roman" w:hAnsi="Times New Roman" w:cs="Times New Roman"/>
@@ -17166,6 +17607,7 @@
           <w:szCs w:val="28"/>
         </w:rPr>
       </w:pPr>
+      <w:proofErr w:type="spellStart"/>
       <w:r>
         <w:rPr>
           <w:rFonts w:ascii="Times New Roman" w:eastAsia="Times New Roman" w:hAnsi="Times New Roman" w:cs="Times New Roman"/>
@@ -17176,6 +17618,7 @@
         <w:lastRenderedPageBreak/>
         <w:t>Amount</w:t>
       </w:r>
+      <w:proofErr w:type="spellEnd"/>
       <w:r>
         <w:rPr>
           <w:rFonts w:ascii="Times New Roman" w:eastAsia="Times New Roman" w:hAnsi="Times New Roman" w:cs="Times New Roman"/>
@@ -17246,6 +17689,7 @@
           <w:szCs w:val="28"/>
         </w:rPr>
       </w:pPr>
+      <w:proofErr w:type="spellStart"/>
       <w:r>
         <w:rPr>
           <w:rFonts w:ascii="Times New Roman" w:eastAsia="Times New Roman" w:hAnsi="Times New Roman" w:cs="Times New Roman"/>
@@ -17273,6 +17717,7 @@
         </w:rPr>
         <w:t>id</w:t>
       </w:r>
+      <w:proofErr w:type="spellEnd"/>
       <w:r>
         <w:rPr>
           <w:rFonts w:ascii="Times New Roman" w:eastAsia="Times New Roman" w:hAnsi="Times New Roman" w:cs="Times New Roman"/>
@@ -17299,6 +17744,7 @@
           <w:szCs w:val="28"/>
         </w:rPr>
       </w:pPr>
+      <w:proofErr w:type="spellStart"/>
       <w:r>
         <w:rPr>
           <w:rFonts w:ascii="Times New Roman" w:eastAsia="Times New Roman" w:hAnsi="Times New Roman" w:cs="Times New Roman"/>
@@ -17344,6 +17790,7 @@
         </w:rPr>
         <w:t>id</w:t>
       </w:r>
+      <w:proofErr w:type="spellEnd"/>
       <w:r>
         <w:rPr>
           <w:rFonts w:ascii="Times New Roman" w:eastAsia="Times New Roman" w:hAnsi="Times New Roman" w:cs="Times New Roman"/>
@@ -17567,8 +18014,20 @@
           <w:szCs w:val="24"/>
           <w:lang w:val="en-US"/>
         </w:rPr>
-        <w:t xml:space="preserve"> order_details</w:t>
-      </w:r>
+        <w:t xml:space="preserve"> </w:t>
+      </w:r>
+      <w:proofErr w:type="spellStart"/>
+      <w:r>
+        <w:rPr>
+          <w:rFonts w:ascii="Times New Roman" w:eastAsia="Times New Roman" w:hAnsi="Times New Roman" w:cs="Times New Roman"/>
+          <w:color w:val="333333"/>
+          <w:sz w:val="24"/>
+          <w:szCs w:val="24"/>
+          <w:lang w:val="en-US"/>
+        </w:rPr>
+        <w:t>order_details</w:t>
+      </w:r>
+      <w:proofErr w:type="spellEnd"/>
     </w:p>
     <w:p>
       <w:pPr>
@@ -17619,6 +18078,7 @@
         </w:rPr>
         <w:t>(</w:t>
       </w:r>
+      <w:proofErr w:type="spellStart"/>
       <w:r>
         <w:rPr>
           <w:rFonts w:ascii="Times New Roman" w:eastAsia="Times New Roman" w:hAnsi="Times New Roman" w:cs="Times New Roman"/>
@@ -17628,6 +18088,7 @@
         </w:rPr>
         <w:t>buckets</w:t>
       </w:r>
+      <w:proofErr w:type="spellEnd"/>
       <w:r>
         <w:rPr>
           <w:rFonts w:ascii="Times New Roman" w:eastAsia="Times New Roman" w:hAnsi="Times New Roman" w:cs="Times New Roman"/>
@@ -17673,6 +18134,7 @@
         </w:rPr>
         <w:t>(</w:t>
       </w:r>
+      <w:proofErr w:type="spellStart"/>
       <w:r>
         <w:rPr>
           <w:rFonts w:ascii="Times New Roman" w:eastAsia="Times New Roman" w:hAnsi="Times New Roman" w:cs="Times New Roman"/>
@@ -17700,6 +18162,7 @@
         </w:rPr>
         <w:t>product</w:t>
       </w:r>
+      <w:proofErr w:type="spellEnd"/>
       <w:r>
         <w:rPr>
           <w:rFonts w:ascii="Times New Roman" w:eastAsia="Times New Roman" w:hAnsi="Times New Roman" w:cs="Times New Roman"/>
@@ -17718,6 +18181,7 @@
         </w:rPr>
         <w:t xml:space="preserve">, которая хранит </w:t>
       </w:r>
+      <w:proofErr w:type="spellStart"/>
       <w:r>
         <w:rPr>
           <w:rFonts w:ascii="Times New Roman" w:eastAsia="Times New Roman" w:hAnsi="Times New Roman" w:cs="Times New Roman"/>
@@ -17727,6 +18191,7 @@
         </w:rPr>
         <w:t>id</w:t>
       </w:r>
+      <w:proofErr w:type="spellEnd"/>
       <w:r>
         <w:rPr>
           <w:rFonts w:ascii="Times New Roman" w:eastAsia="Times New Roman" w:hAnsi="Times New Roman" w:cs="Times New Roman"/>
@@ -17754,6 +18219,7 @@
         </w:rPr>
         <w:t xml:space="preserve"> (</w:t>
       </w:r>
+      <w:proofErr w:type="spellStart"/>
       <w:r>
         <w:rPr>
           <w:rFonts w:ascii="Times New Roman" w:eastAsia="Times New Roman" w:hAnsi="Times New Roman" w:cs="Times New Roman"/>
@@ -17781,6 +18247,7 @@
         </w:rPr>
         <w:t>id</w:t>
       </w:r>
+      <w:proofErr w:type="spellEnd"/>
       <w:r>
         <w:rPr>
           <w:rFonts w:ascii="Times New Roman" w:eastAsia="Times New Roman" w:hAnsi="Times New Roman" w:cs="Times New Roman"/>
@@ -17799,6 +18266,7 @@
         </w:rPr>
         <w:t xml:space="preserve"> и </w:t>
       </w:r>
+      <w:proofErr w:type="spellStart"/>
       <w:r>
         <w:rPr>
           <w:rFonts w:ascii="Times New Roman" w:eastAsia="Times New Roman" w:hAnsi="Times New Roman" w:cs="Times New Roman"/>
@@ -17808,6 +18276,7 @@
         </w:rPr>
         <w:t>id</w:t>
       </w:r>
+      <w:proofErr w:type="spellEnd"/>
       <w:r>
         <w:rPr>
           <w:rFonts w:ascii="Times New Roman" w:eastAsia="Times New Roman" w:hAnsi="Times New Roman" w:cs="Times New Roman"/>
@@ -17826,6 +18295,7 @@
         </w:rPr>
         <w:t xml:space="preserve"> (</w:t>
       </w:r>
+      <w:proofErr w:type="spellStart"/>
       <w:r>
         <w:rPr>
           <w:rFonts w:ascii="Times New Roman" w:eastAsia="Times New Roman" w:hAnsi="Times New Roman" w:cs="Times New Roman"/>
@@ -17853,6 +18323,7 @@
         </w:rPr>
         <w:t>id</w:t>
       </w:r>
+      <w:proofErr w:type="spellEnd"/>
       <w:r>
         <w:rPr>
           <w:rFonts w:ascii="Times New Roman" w:eastAsia="Times New Roman" w:hAnsi="Times New Roman" w:cs="Times New Roman"/>
@@ -17944,6 +18415,7 @@
           <w:lang w:val="en-US"/>
         </w:rPr>
       </w:pPr>
+      <w:proofErr w:type="spellStart"/>
       <w:r>
         <w:rPr>
           <w:rFonts w:ascii="Times New Roman" w:eastAsia="Times New Roman" w:hAnsi="Times New Roman" w:cs="Times New Roman"/>
@@ -17952,8 +18424,9 @@
           <w:szCs w:val="24"/>
           <w:lang w:val="en-US"/>
         </w:rPr>
-        <w:t xml:space="preserve">Рисунок </w:t>
-      </w:r>
+        <w:t>Рисунок</w:t>
+      </w:r>
+      <w:proofErr w:type="spellEnd"/>
       <w:r>
         <w:rPr>
           <w:rFonts w:ascii="Times New Roman" w:eastAsia="Times New Roman" w:hAnsi="Times New Roman" w:cs="Times New Roman"/>
@@ -17962,7 +18435,7 @@
           <w:szCs w:val="24"/>
           <w:lang w:val="en-US"/>
         </w:rPr>
-        <w:fldChar w:fldCharType="begin"/>
+        <w:t xml:space="preserve"> </w:t>
       </w:r>
       <w:r>
         <w:rPr>
@@ -17972,7 +18445,7 @@
           <w:szCs w:val="24"/>
           <w:lang w:val="en-US"/>
         </w:rPr>
-        <w:instrText xml:space="preserve"> SEQ Рисунок \* ARABIC </w:instrText>
+        <w:fldChar w:fldCharType="begin"/>
       </w:r>
       <w:r>
         <w:rPr>
@@ -17982,28 +18455,28 @@
           <w:szCs w:val="24"/>
           <w:lang w:val="en-US"/>
         </w:rPr>
-        <w:fldChar w:fldCharType="separate"/>
-      </w:r>
-      <w:r>
-        <w:rPr>
-          <w:rFonts w:ascii="Times New Roman" w:eastAsia="Times New Roman" w:hAnsi="Times New Roman" w:cs="Times New Roman"/>
-          <w:noProof/>
+        <w:instrText xml:space="preserve"> SEQ Рисунок \* ARABIC </w:instrText>
+      </w:r>
+      <w:r>
+        <w:rPr>
+          <w:rFonts w:ascii="Times New Roman" w:eastAsia="Times New Roman" w:hAnsi="Times New Roman" w:cs="Times New Roman"/>
           <w:color w:val="333333"/>
           <w:sz w:val="24"/>
           <w:szCs w:val="24"/>
           <w:lang w:val="en-US"/>
         </w:rPr>
-        <w:t>11</w:t>
-      </w:r>
-      <w:r>
-        <w:rPr>
-          <w:rFonts w:ascii="Times New Roman" w:eastAsia="Times New Roman" w:hAnsi="Times New Roman" w:cs="Times New Roman"/>
+        <w:fldChar w:fldCharType="separate"/>
+      </w:r>
+      <w:r>
+        <w:rPr>
+          <w:rFonts w:ascii="Times New Roman" w:eastAsia="Times New Roman" w:hAnsi="Times New Roman" w:cs="Times New Roman"/>
+          <w:noProof/>
           <w:color w:val="333333"/>
           <w:sz w:val="24"/>
           <w:szCs w:val="24"/>
           <w:lang w:val="en-US"/>
         </w:rPr>
-        <w:fldChar w:fldCharType="end"/>
+        <w:t>11</w:t>
       </w:r>
       <w:r>
         <w:rPr>
@@ -18013,8 +18486,52 @@
           <w:szCs w:val="24"/>
           <w:lang w:val="en-US"/>
         </w:rPr>
-        <w:t xml:space="preserve"> - Таблицы bucket и bucket_product</w:t>
-      </w:r>
+        <w:fldChar w:fldCharType="end"/>
+      </w:r>
+      <w:r>
+        <w:rPr>
+          <w:rFonts w:ascii="Times New Roman" w:eastAsia="Times New Roman" w:hAnsi="Times New Roman" w:cs="Times New Roman"/>
+          <w:color w:val="333333"/>
+          <w:sz w:val="24"/>
+          <w:szCs w:val="24"/>
+          <w:lang w:val="en-US"/>
+        </w:rPr>
+        <w:t xml:space="preserve"> - </w:t>
+      </w:r>
+      <w:proofErr w:type="spellStart"/>
+      <w:r>
+        <w:rPr>
+          <w:rFonts w:ascii="Times New Roman" w:eastAsia="Times New Roman" w:hAnsi="Times New Roman" w:cs="Times New Roman"/>
+          <w:color w:val="333333"/>
+          <w:sz w:val="24"/>
+          <w:szCs w:val="24"/>
+          <w:lang w:val="en-US"/>
+        </w:rPr>
+        <w:t>Таблицы</w:t>
+      </w:r>
+      <w:proofErr w:type="spellEnd"/>
+      <w:r>
+        <w:rPr>
+          <w:rFonts w:ascii="Times New Roman" w:eastAsia="Times New Roman" w:hAnsi="Times New Roman" w:cs="Times New Roman"/>
+          <w:color w:val="333333"/>
+          <w:sz w:val="24"/>
+          <w:szCs w:val="24"/>
+          <w:lang w:val="en-US"/>
+        </w:rPr>
+        <w:t xml:space="preserve"> bucket и </w:t>
+      </w:r>
+      <w:proofErr w:type="spellStart"/>
+      <w:r>
+        <w:rPr>
+          <w:rFonts w:ascii="Times New Roman" w:eastAsia="Times New Roman" w:hAnsi="Times New Roman" w:cs="Times New Roman"/>
+          <w:color w:val="333333"/>
+          <w:sz w:val="24"/>
+          <w:szCs w:val="24"/>
+          <w:lang w:val="en-US"/>
+        </w:rPr>
+        <w:t>bucket_product</w:t>
+      </w:r>
+      <w:proofErr w:type="spellEnd"/>
     </w:p>
     <w:p>
       <w:pPr>
@@ -18059,7 +18576,27 @@
           <w:sz w:val="28"/>
           <w:szCs w:val="28"/>
         </w:rPr>
-        <w:t>Для упрощения поиска необходимого товара для пользователя, а также для администратора, необходимо ввести категоризацию товара, путем добавления таблицы категории (categories)</w:t>
+        <w:t>Для упрощения поиска необходимого товара для пользователя, а также для администратора, необходимо ввести категоризацию товара, путем добавления таблицы категории (</w:t>
+      </w:r>
+      <w:proofErr w:type="spellStart"/>
+      <w:r>
+        <w:rPr>
+          <w:rFonts w:ascii="Times New Roman" w:eastAsia="Times New Roman" w:hAnsi="Times New Roman" w:cs="Times New Roman"/>
+          <w:color w:val="333333"/>
+          <w:sz w:val="28"/>
+          <w:szCs w:val="28"/>
+        </w:rPr>
+        <w:t>categories</w:t>
+      </w:r>
+      <w:proofErr w:type="spellEnd"/>
+      <w:r>
+        <w:rPr>
+          <w:rFonts w:ascii="Times New Roman" w:eastAsia="Times New Roman" w:hAnsi="Times New Roman" w:cs="Times New Roman"/>
+          <w:color w:val="333333"/>
+          <w:sz w:val="28"/>
+          <w:szCs w:val="28"/>
+        </w:rPr>
+        <w:t>)</w:t>
       </w:r>
       <w:r>
         <w:rPr>
@@ -18070,6 +18607,7 @@
         </w:rPr>
         <w:t xml:space="preserve">, с полем </w:t>
       </w:r>
+      <w:proofErr w:type="spellStart"/>
       <w:r>
         <w:rPr>
           <w:rFonts w:ascii="Times New Roman" w:eastAsia="Times New Roman" w:hAnsi="Times New Roman" w:cs="Times New Roman"/>
@@ -18079,6 +18617,7 @@
         </w:rPr>
         <w:t>title</w:t>
       </w:r>
+      <w:proofErr w:type="spellEnd"/>
       <w:r>
         <w:rPr>
           <w:rFonts w:ascii="Times New Roman" w:eastAsia="Times New Roman" w:hAnsi="Times New Roman" w:cs="Times New Roman"/>
@@ -18104,7 +18643,27 @@
           <w:sz w:val="28"/>
           <w:szCs w:val="28"/>
         </w:rPr>
-        <w:t xml:space="preserve"> и (products_categories)</w:t>
+        <w:t xml:space="preserve"> и (</w:t>
+      </w:r>
+      <w:proofErr w:type="spellStart"/>
+      <w:r>
+        <w:rPr>
+          <w:rFonts w:ascii="Times New Roman" w:eastAsia="Times New Roman" w:hAnsi="Times New Roman" w:cs="Times New Roman"/>
+          <w:color w:val="333333"/>
+          <w:sz w:val="28"/>
+          <w:szCs w:val="28"/>
+        </w:rPr>
+        <w:t>products_categories</w:t>
+      </w:r>
+      <w:proofErr w:type="spellEnd"/>
+      <w:r>
+        <w:rPr>
+          <w:rFonts w:ascii="Times New Roman" w:eastAsia="Times New Roman" w:hAnsi="Times New Roman" w:cs="Times New Roman"/>
+          <w:color w:val="333333"/>
+          <w:sz w:val="28"/>
+          <w:szCs w:val="28"/>
+        </w:rPr>
+        <w:t>)</w:t>
       </w:r>
       <w:r>
         <w:rPr>
@@ -18115,6 +18674,7 @@
         </w:rPr>
         <w:t xml:space="preserve">, с полями </w:t>
       </w:r>
+      <w:proofErr w:type="spellStart"/>
       <w:r>
         <w:rPr>
           <w:rFonts w:ascii="Times New Roman" w:eastAsia="Times New Roman" w:hAnsi="Times New Roman" w:cs="Times New Roman"/>
@@ -18142,6 +18702,7 @@
         </w:rPr>
         <w:t>id</w:t>
       </w:r>
+      <w:proofErr w:type="spellEnd"/>
       <w:r>
         <w:rPr>
           <w:rFonts w:ascii="Times New Roman" w:eastAsia="Times New Roman" w:hAnsi="Times New Roman" w:cs="Times New Roman"/>
@@ -18160,6 +18721,7 @@
         </w:rPr>
         <w:t xml:space="preserve">и </w:t>
       </w:r>
+      <w:proofErr w:type="spellStart"/>
       <w:r>
         <w:rPr>
           <w:rFonts w:ascii="Times New Roman" w:eastAsia="Times New Roman" w:hAnsi="Times New Roman" w:cs="Times New Roman"/>
@@ -18187,6 +18749,7 @@
         </w:rPr>
         <w:t>id</w:t>
       </w:r>
+      <w:proofErr w:type="spellEnd"/>
       <w:r>
         <w:rPr>
           <w:rFonts w:ascii="Times New Roman" w:eastAsia="Times New Roman" w:hAnsi="Times New Roman" w:cs="Times New Roman"/>
@@ -18299,6 +18862,7 @@
           <w:lang w:val="en-US"/>
         </w:rPr>
       </w:pPr>
+      <w:proofErr w:type="spellStart"/>
       <w:r>
         <w:rPr>
           <w:rFonts w:ascii="Times New Roman" w:eastAsia="Times New Roman" w:hAnsi="Times New Roman" w:cs="Times New Roman"/>
@@ -18307,8 +18871,9 @@
           <w:szCs w:val="24"/>
           <w:lang w:val="en-US"/>
         </w:rPr>
-        <w:t xml:space="preserve">Рисунок </w:t>
-      </w:r>
+        <w:t>Рисунок</w:t>
+      </w:r>
+      <w:proofErr w:type="spellEnd"/>
       <w:r>
         <w:rPr>
           <w:rFonts w:ascii="Times New Roman" w:eastAsia="Times New Roman" w:hAnsi="Times New Roman" w:cs="Times New Roman"/>
@@ -18317,7 +18882,7 @@
           <w:szCs w:val="24"/>
           <w:lang w:val="en-US"/>
         </w:rPr>
-        <w:fldChar w:fldCharType="begin"/>
+        <w:t xml:space="preserve"> </w:t>
       </w:r>
       <w:r>
         <w:rPr>
@@ -18327,7 +18892,7 @@
           <w:szCs w:val="24"/>
           <w:lang w:val="en-US"/>
         </w:rPr>
-        <w:instrText xml:space="preserve"> SEQ Рисунок \* ARABIC </w:instrText>
+        <w:fldChar w:fldCharType="begin"/>
       </w:r>
       <w:r>
         <w:rPr>
@@ -18337,28 +18902,28 @@
           <w:szCs w:val="24"/>
           <w:lang w:val="en-US"/>
         </w:rPr>
-        <w:fldChar w:fldCharType="separate"/>
-      </w:r>
-      <w:r>
-        <w:rPr>
-          <w:rFonts w:ascii="Times New Roman" w:eastAsia="Times New Roman" w:hAnsi="Times New Roman" w:cs="Times New Roman"/>
-          <w:noProof/>
+        <w:instrText xml:space="preserve"> SEQ Рисунок \* ARABIC </w:instrText>
+      </w:r>
+      <w:r>
+        <w:rPr>
+          <w:rFonts w:ascii="Times New Roman" w:eastAsia="Times New Roman" w:hAnsi="Times New Roman" w:cs="Times New Roman"/>
           <w:color w:val="333333"/>
           <w:sz w:val="24"/>
           <w:szCs w:val="24"/>
           <w:lang w:val="en-US"/>
         </w:rPr>
-        <w:t>12</w:t>
-      </w:r>
-      <w:r>
-        <w:rPr>
-          <w:rFonts w:ascii="Times New Roman" w:eastAsia="Times New Roman" w:hAnsi="Times New Roman" w:cs="Times New Roman"/>
+        <w:fldChar w:fldCharType="separate"/>
+      </w:r>
+      <w:r>
+        <w:rPr>
+          <w:rFonts w:ascii="Times New Roman" w:eastAsia="Times New Roman" w:hAnsi="Times New Roman" w:cs="Times New Roman"/>
+          <w:noProof/>
           <w:color w:val="333333"/>
           <w:sz w:val="24"/>
           <w:szCs w:val="24"/>
           <w:lang w:val="en-US"/>
         </w:rPr>
-        <w:fldChar w:fldCharType="end"/>
+        <w:t>12</w:t>
       </w:r>
       <w:r>
         <w:rPr>
@@ -18368,8 +18933,52 @@
           <w:szCs w:val="24"/>
           <w:lang w:val="en-US"/>
         </w:rPr>
-        <w:t xml:space="preserve"> - Таблицы categories и products_categories</w:t>
-      </w:r>
+        <w:fldChar w:fldCharType="end"/>
+      </w:r>
+      <w:r>
+        <w:rPr>
+          <w:rFonts w:ascii="Times New Roman" w:eastAsia="Times New Roman" w:hAnsi="Times New Roman" w:cs="Times New Roman"/>
+          <w:color w:val="333333"/>
+          <w:sz w:val="24"/>
+          <w:szCs w:val="24"/>
+          <w:lang w:val="en-US"/>
+        </w:rPr>
+        <w:t xml:space="preserve"> - </w:t>
+      </w:r>
+      <w:proofErr w:type="spellStart"/>
+      <w:r>
+        <w:rPr>
+          <w:rFonts w:ascii="Times New Roman" w:eastAsia="Times New Roman" w:hAnsi="Times New Roman" w:cs="Times New Roman"/>
+          <w:color w:val="333333"/>
+          <w:sz w:val="24"/>
+          <w:szCs w:val="24"/>
+          <w:lang w:val="en-US"/>
+        </w:rPr>
+        <w:t>Таблицы</w:t>
+      </w:r>
+      <w:proofErr w:type="spellEnd"/>
+      <w:r>
+        <w:rPr>
+          <w:rFonts w:ascii="Times New Roman" w:eastAsia="Times New Roman" w:hAnsi="Times New Roman" w:cs="Times New Roman"/>
+          <w:color w:val="333333"/>
+          <w:sz w:val="24"/>
+          <w:szCs w:val="24"/>
+          <w:lang w:val="en-US"/>
+        </w:rPr>
+        <w:t xml:space="preserve"> categories и </w:t>
+      </w:r>
+      <w:proofErr w:type="spellStart"/>
+      <w:r>
+        <w:rPr>
+          <w:rFonts w:ascii="Times New Roman" w:eastAsia="Times New Roman" w:hAnsi="Times New Roman" w:cs="Times New Roman"/>
+          <w:color w:val="333333"/>
+          <w:sz w:val="24"/>
+          <w:szCs w:val="24"/>
+          <w:lang w:val="en-US"/>
+        </w:rPr>
+        <w:t>products_categories</w:t>
+      </w:r>
+      <w:proofErr w:type="spellEnd"/>
     </w:p>
     <w:p>
       <w:pPr>
@@ -18392,7 +19001,27 @@
           <w:szCs w:val="28"/>
         </w:rPr>
         <w:lastRenderedPageBreak/>
-        <w:t>В любом интернет-магазине, существует функция отзывов, которая позволяет пользователям делиться своим мнением о конкретном товаре, оставляя ему свою оценку в виде звезд (в большинстве случаев от 1 до 5 звезд), а также текстовом описании, которое позволяет указать на определенные достоинства или недостатки товара. Для реализации такой функции, необходимо ввести соответствующую таблицу (product_review), которая будет</w:t>
+        <w:t>В любом интернет-магазине, существует функция отзывов, которая позволяет пользователям делиться своим мнением о конкретном товаре, оставляя ему свою оценку в виде звезд (в большинстве случаев от 1 до 5 звезд), а также текстовом описании, которое позволяет указать на определенные достоинства или недостатки товара. Для реализации такой функции, необходимо ввести соответствующую таблицу (</w:t>
+      </w:r>
+      <w:proofErr w:type="spellStart"/>
+      <w:r>
+        <w:rPr>
+          <w:rFonts w:ascii="Times New Roman" w:eastAsia="Times New Roman" w:hAnsi="Times New Roman" w:cs="Times New Roman"/>
+          <w:color w:val="333333"/>
+          <w:sz w:val="28"/>
+          <w:szCs w:val="28"/>
+        </w:rPr>
+        <w:t>product_review</w:t>
+      </w:r>
+      <w:proofErr w:type="spellEnd"/>
+      <w:r>
+        <w:rPr>
+          <w:rFonts w:ascii="Times New Roman" w:eastAsia="Times New Roman" w:hAnsi="Times New Roman" w:cs="Times New Roman"/>
+          <w:color w:val="333333"/>
+          <w:sz w:val="28"/>
+          <w:szCs w:val="28"/>
+        </w:rPr>
+        <w:t>), которая будет</w:t>
       </w:r>
       <w:r>
         <w:rPr>
@@ -18508,6 +19137,7 @@
           <w:szCs w:val="28"/>
         </w:rPr>
       </w:pPr>
+      <w:proofErr w:type="spellStart"/>
       <w:r>
         <w:rPr>
           <w:rFonts w:ascii="Times New Roman" w:eastAsia="Times New Roman" w:hAnsi="Times New Roman" w:cs="Times New Roman"/>
@@ -18535,6 +19165,7 @@
         </w:rPr>
         <w:t>id</w:t>
       </w:r>
+      <w:proofErr w:type="spellEnd"/>
       <w:r>
         <w:rPr>
           <w:rFonts w:ascii="Times New Roman" w:eastAsia="Times New Roman" w:hAnsi="Times New Roman" w:cs="Times New Roman"/>
@@ -18561,6 +19192,7 @@
           <w:szCs w:val="28"/>
         </w:rPr>
       </w:pPr>
+      <w:proofErr w:type="spellStart"/>
       <w:r>
         <w:rPr>
           <w:rFonts w:ascii="Times New Roman" w:eastAsia="Times New Roman" w:hAnsi="Times New Roman" w:cs="Times New Roman"/>
@@ -18588,6 +19220,7 @@
         </w:rPr>
         <w:t>id</w:t>
       </w:r>
+      <w:proofErr w:type="spellEnd"/>
       <w:r>
         <w:rPr>
           <w:rFonts w:ascii="Times New Roman" w:eastAsia="Times New Roman" w:hAnsi="Times New Roman" w:cs="Times New Roman"/>
@@ -18856,6 +19489,7 @@
         </w:rPr>
         <w:t>(</w:t>
       </w:r>
+      <w:proofErr w:type="spellStart"/>
       <w:r>
         <w:rPr>
           <w:rFonts w:ascii="Times New Roman" w:eastAsia="Times New Roman" w:hAnsi="Times New Roman" w:cs="Times New Roman"/>
@@ -18865,6 +19499,7 @@
         </w:rPr>
         <w:t>user_notification</w:t>
       </w:r>
+      <w:proofErr w:type="spellEnd"/>
       <w:r>
         <w:rPr>
           <w:rFonts w:ascii="Times New Roman" w:eastAsia="Times New Roman" w:hAnsi="Times New Roman" w:cs="Times New Roman"/>
@@ -18945,6 +19580,7 @@
           <w:szCs w:val="28"/>
         </w:rPr>
       </w:pPr>
+      <w:proofErr w:type="spellStart"/>
       <w:r>
         <w:rPr>
           <w:rFonts w:ascii="Times New Roman" w:eastAsia="Times New Roman" w:hAnsi="Times New Roman" w:cs="Times New Roman"/>
@@ -18954,6 +19590,7 @@
         </w:rPr>
         <w:t>Url</w:t>
       </w:r>
+      <w:proofErr w:type="spellEnd"/>
       <w:r>
         <w:rPr>
           <w:rFonts w:ascii="Times New Roman" w:eastAsia="Times New Roman" w:hAnsi="Times New Roman" w:cs="Times New Roman"/>
@@ -18980,6 +19617,7 @@
           <w:szCs w:val="28"/>
         </w:rPr>
       </w:pPr>
+      <w:proofErr w:type="spellStart"/>
       <w:r>
         <w:rPr>
           <w:rFonts w:ascii="Times New Roman" w:eastAsia="Times New Roman" w:hAnsi="Times New Roman" w:cs="Times New Roman"/>
@@ -19007,6 +19645,7 @@
         </w:rPr>
         <w:t>text</w:t>
       </w:r>
+      <w:proofErr w:type="spellEnd"/>
       <w:r>
         <w:rPr>
           <w:rFonts w:ascii="Times New Roman" w:eastAsia="Times New Roman" w:hAnsi="Times New Roman" w:cs="Times New Roman"/>
@@ -19034,6 +19673,7 @@
         </w:rPr>
         <w:t xml:space="preserve">поля </w:t>
       </w:r>
+      <w:proofErr w:type="spellStart"/>
       <w:r>
         <w:rPr>
           <w:rFonts w:ascii="Times New Roman" w:eastAsia="Times New Roman" w:hAnsi="Times New Roman" w:cs="Times New Roman"/>
@@ -19043,6 +19683,7 @@
         </w:rPr>
         <w:t>url</w:t>
       </w:r>
+      <w:proofErr w:type="spellEnd"/>
     </w:p>
     <w:p>
       <w:pPr>
@@ -19060,6 +19701,7 @@
           <w:szCs w:val="28"/>
         </w:rPr>
       </w:pPr>
+      <w:proofErr w:type="spellStart"/>
       <w:r>
         <w:rPr>
           <w:rFonts w:ascii="Times New Roman" w:eastAsia="Times New Roman" w:hAnsi="Times New Roman" w:cs="Times New Roman"/>
@@ -19087,6 +19729,7 @@
         </w:rPr>
         <w:t>id</w:t>
       </w:r>
+      <w:proofErr w:type="spellEnd"/>
       <w:r>
         <w:rPr>
           <w:rFonts w:ascii="Times New Roman" w:eastAsia="Times New Roman" w:hAnsi="Times New Roman" w:cs="Times New Roman"/>
@@ -19337,7 +19980,27 @@
           <w:sz w:val="28"/>
           <w:szCs w:val="28"/>
         </w:rPr>
-        <w:t>Современные маркетинговые методы, для увеличения охвата пользователей и увеличения количества продаж, которое ведет за собой увеличение итоговой прибыли используют скидочную политику, благодаря которой, цены на некоторые продукты получают скидку. Для реализации такого функционала, необходимо расширить схему базы данных на еще одну таблицу – скидки (discount).</w:t>
+        <w:t>Современные маркетинговые методы, для увеличения охвата пользователей и увеличения количества продаж, которое ведет за собой увеличение итоговой прибыли используют скидочную политику, благодаря которой, цены на некоторые продукты получают скидку. Для реализации такого функционала, необходимо расширить схему базы данных на еще одну таблицу – скидки (</w:t>
+      </w:r>
+      <w:proofErr w:type="spellStart"/>
+      <w:r>
+        <w:rPr>
+          <w:rFonts w:ascii="Times New Roman" w:eastAsia="Times New Roman" w:hAnsi="Times New Roman" w:cs="Times New Roman"/>
+          <w:color w:val="333333"/>
+          <w:sz w:val="28"/>
+          <w:szCs w:val="28"/>
+        </w:rPr>
+        <w:t>discount</w:t>
+      </w:r>
+      <w:proofErr w:type="spellEnd"/>
+      <w:r>
+        <w:rPr>
+          <w:rFonts w:ascii="Times New Roman" w:eastAsia="Times New Roman" w:hAnsi="Times New Roman" w:cs="Times New Roman"/>
+          <w:color w:val="333333"/>
+          <w:sz w:val="28"/>
+          <w:szCs w:val="28"/>
+        </w:rPr>
+        <w:t>).</w:t>
       </w:r>
       <w:r>
         <w:rPr>
@@ -19357,6 +20020,7 @@
         </w:rPr>
         <w:t xml:space="preserve"> (</w:t>
       </w:r>
+      <w:proofErr w:type="spellStart"/>
       <w:r>
         <w:rPr>
           <w:rFonts w:ascii="Times New Roman" w:eastAsia="Times New Roman" w:hAnsi="Times New Roman" w:cs="Times New Roman"/>
@@ -19384,6 +20048,7 @@
         </w:rPr>
         <w:t>price</w:t>
       </w:r>
+      <w:proofErr w:type="spellEnd"/>
       <w:r>
         <w:rPr>
           <w:rFonts w:ascii="Times New Roman" w:eastAsia="Times New Roman" w:hAnsi="Times New Roman" w:cs="Times New Roman"/>
@@ -19402,6 +20067,7 @@
         </w:rPr>
         <w:t xml:space="preserve">, и </w:t>
       </w:r>
+      <w:proofErr w:type="spellStart"/>
       <w:r>
         <w:rPr>
           <w:rFonts w:ascii="Times New Roman" w:eastAsia="Times New Roman" w:hAnsi="Times New Roman" w:cs="Times New Roman"/>
@@ -19411,6 +20077,7 @@
         </w:rPr>
         <w:t>id</w:t>
       </w:r>
+      <w:proofErr w:type="spellEnd"/>
       <w:r>
         <w:rPr>
           <w:rFonts w:ascii="Times New Roman" w:eastAsia="Times New Roman" w:hAnsi="Times New Roman" w:cs="Times New Roman"/>
@@ -19669,7 +20336,67 @@
           <w:sz w:val="28"/>
           <w:szCs w:val="28"/>
         </w:rPr>
-        <w:t>магазину необходимо иметь возможность сбора статистики, на анализе которой, можно оценить качество предоставляемого товара. Для реализации функции сбора статистики, необходимо масштабировать базу данных, путем добавления на каждый вид собираемых данных – отдельную таблицу. Самые частые данные, которые собирают интернет-магазины о пользователях это: частота добавления продукта в корзину (frequency_add_to_cart_stats), частота покупок товара (buy_stats), и частота посещения страницы с продуктом (visit_stats).</w:t>
+        <w:t>магазину необходимо иметь возможность сбора статистики, на анализе которой, можно оценить качество предоставляемого товара. Для реализации функции сбора статистики, необходимо масштабировать базу данных, путем добавления на каждый вид собираемых данных – отдельную таблицу. Самые частые данные, которые собирают интернет-магазины о пользователях это: частота добавления продукта в корзину (</w:t>
+      </w:r>
+      <w:proofErr w:type="spellStart"/>
+      <w:r>
+        <w:rPr>
+          <w:rFonts w:ascii="Times New Roman" w:eastAsia="Times New Roman" w:hAnsi="Times New Roman" w:cs="Times New Roman"/>
+          <w:color w:val="333333"/>
+          <w:sz w:val="28"/>
+          <w:szCs w:val="28"/>
+        </w:rPr>
+        <w:t>frequency_add_to_cart_stats</w:t>
+      </w:r>
+      <w:proofErr w:type="spellEnd"/>
+      <w:r>
+        <w:rPr>
+          <w:rFonts w:ascii="Times New Roman" w:eastAsia="Times New Roman" w:hAnsi="Times New Roman" w:cs="Times New Roman"/>
+          <w:color w:val="333333"/>
+          <w:sz w:val="28"/>
+          <w:szCs w:val="28"/>
+        </w:rPr>
+        <w:t>), частота покупок товара (</w:t>
+      </w:r>
+      <w:proofErr w:type="spellStart"/>
+      <w:r>
+        <w:rPr>
+          <w:rFonts w:ascii="Times New Roman" w:eastAsia="Times New Roman" w:hAnsi="Times New Roman" w:cs="Times New Roman"/>
+          <w:color w:val="333333"/>
+          <w:sz w:val="28"/>
+          <w:szCs w:val="28"/>
+        </w:rPr>
+        <w:t>buy_stats</w:t>
+      </w:r>
+      <w:proofErr w:type="spellEnd"/>
+      <w:r>
+        <w:rPr>
+          <w:rFonts w:ascii="Times New Roman" w:eastAsia="Times New Roman" w:hAnsi="Times New Roman" w:cs="Times New Roman"/>
+          <w:color w:val="333333"/>
+          <w:sz w:val="28"/>
+          <w:szCs w:val="28"/>
+        </w:rPr>
+        <w:t>), и частота посещения страницы с продуктом (</w:t>
+      </w:r>
+      <w:proofErr w:type="spellStart"/>
+      <w:r>
+        <w:rPr>
+          <w:rFonts w:ascii="Times New Roman" w:eastAsia="Times New Roman" w:hAnsi="Times New Roman" w:cs="Times New Roman"/>
+          <w:color w:val="333333"/>
+          <w:sz w:val="28"/>
+          <w:szCs w:val="28"/>
+        </w:rPr>
+        <w:t>visit_stats</w:t>
+      </w:r>
+      <w:proofErr w:type="spellEnd"/>
+      <w:r>
+        <w:rPr>
+          <w:rFonts w:ascii="Times New Roman" w:eastAsia="Times New Roman" w:hAnsi="Times New Roman" w:cs="Times New Roman"/>
+          <w:color w:val="333333"/>
+          <w:sz w:val="28"/>
+          <w:szCs w:val="28"/>
+        </w:rPr>
+        <w:t>).</w:t>
       </w:r>
       <w:r>
         <w:rPr>
@@ -19680,6 +20407,7 @@
         </w:rPr>
         <w:t xml:space="preserve"> Каждая из этих таблиц будет содержать поле </w:t>
       </w:r>
+      <w:proofErr w:type="spellStart"/>
       <w:r>
         <w:rPr>
           <w:rFonts w:ascii="Times New Roman" w:eastAsia="Times New Roman" w:hAnsi="Times New Roman" w:cs="Times New Roman"/>
@@ -19689,6 +20417,7 @@
         </w:rPr>
         <w:t>created</w:t>
       </w:r>
+      <w:proofErr w:type="spellEnd"/>
       <w:r>
         <w:rPr>
           <w:rFonts w:ascii="Times New Roman" w:eastAsia="Times New Roman" w:hAnsi="Times New Roman" w:cs="Times New Roman"/>
@@ -19707,6 +20436,7 @@
         </w:rPr>
         <w:t xml:space="preserve">хранящее в себе дату, когда произошла покупку\добавление в корзину\посещения страницы продукта, а также </w:t>
       </w:r>
+      <w:proofErr w:type="spellStart"/>
       <w:r>
         <w:rPr>
           <w:rFonts w:ascii="Times New Roman" w:eastAsia="Times New Roman" w:hAnsi="Times New Roman" w:cs="Times New Roman"/>
@@ -19734,6 +20464,7 @@
         </w:rPr>
         <w:t>id</w:t>
       </w:r>
+      <w:proofErr w:type="spellEnd"/>
       <w:r>
         <w:rPr>
           <w:rFonts w:ascii="Times New Roman" w:eastAsia="Times New Roman" w:hAnsi="Times New Roman" w:cs="Times New Roman"/>
@@ -20471,7 +21202,47 @@
           <w:sz w:val="28"/>
           <w:szCs w:val="28"/>
         </w:rPr>
-        <w:t xml:space="preserve">«В ВКР разработаны структура и программное обеспечение сайта продуктового магазина, занимающегося торговлей Мясом и мясными продуктами, а также ….. Сайт является корпоративным и имеет иерархическую структуру. Он содержит следующие основные подсистемы (перечислить). Сайт реализован с помощью следующих средств ….» Перечислить основные характеристики сайта (функции, объемы используемых ресурсов и пр.). </w:t>
+        <w:t>«В ВКР разработаны структура и программное обеспечение сайта продуктового магазина, занимающегося торговлей Мясом и мясными продуктами, а также</w:t>
+      </w:r>
+      <w:proofErr w:type="gramStart"/>
+      <w:r>
+        <w:rPr>
+          <w:rFonts w:ascii="Times New Roman" w:hAnsi="Times New Roman" w:cs="Times New Roman"/>
+          <w:color w:val="C00000"/>
+          <w:sz w:val="28"/>
+          <w:szCs w:val="28"/>
+        </w:rPr>
+        <w:t xml:space="preserve"> ….</w:t>
+      </w:r>
+      <w:proofErr w:type="gramEnd"/>
+      <w:r>
+        <w:rPr>
+          <w:rFonts w:ascii="Times New Roman" w:hAnsi="Times New Roman" w:cs="Times New Roman"/>
+          <w:color w:val="C00000"/>
+          <w:sz w:val="28"/>
+          <w:szCs w:val="28"/>
+        </w:rPr>
+        <w:t>. Сайт является корпоративным и имеет иерархическую структуру. Он содержит следующие основные подсистемы (перечислить). Сайт реализован с помощью следующих средств</w:t>
+      </w:r>
+      <w:proofErr w:type="gramStart"/>
+      <w:r>
+        <w:rPr>
+          <w:rFonts w:ascii="Times New Roman" w:hAnsi="Times New Roman" w:cs="Times New Roman"/>
+          <w:color w:val="C00000"/>
+          <w:sz w:val="28"/>
+          <w:szCs w:val="28"/>
+        </w:rPr>
+        <w:t xml:space="preserve"> ….</w:t>
+      </w:r>
+      <w:proofErr w:type="gramEnd"/>
+      <w:r>
+        <w:rPr>
+          <w:rFonts w:ascii="Times New Roman" w:hAnsi="Times New Roman" w:cs="Times New Roman"/>
+          <w:color w:val="C00000"/>
+          <w:sz w:val="28"/>
+          <w:szCs w:val="28"/>
+        </w:rPr>
+        <w:t xml:space="preserve">» Перечислить основные характеристики сайта (функции, объемы используемых ресурсов и пр.). </w:t>
       </w:r>
     </w:p>
     <w:p>
@@ -24162,17 +24933,17 @@
   <w:abstractNum w:abstractNumId="28" w15:restartNumberingAfterBreak="0">
     <w:nsid w:val="652E58ED"/>
     <w:multiLevelType w:val="hybridMultilevel"/>
-    <w:tmpl w:val="908A61CC"/>
-    <w:lvl w:ilvl="0" w:tplc="04190017">
-      <w:start w:val="1"/>
-      <w:numFmt w:val="lowerLetter"/>
-      <w:lvlText w:val="%1)"/>
+    <w:tmpl w:val="AC9C6A68"/>
+    <w:lvl w:ilvl="0" w:tplc="40A20A90">
+      <w:start w:val="1"/>
+      <w:numFmt w:val="bullet"/>
+      <w:lvlText w:val=""/>
       <w:lvlJc w:val="left"/>
       <w:pPr>
         <w:ind w:left="1080" w:hanging="360"/>
       </w:pPr>
       <w:rPr>
-        <w:rFonts w:hint="default"/>
+        <w:rFonts w:ascii="Symbol" w:hAnsi="Symbol" w:hint="default"/>
       </w:rPr>
     </w:lvl>
     <w:lvl w:ilvl="1" w:tplc="FFFFFFFF">

</xml_diff>